<commit_message>
updated word API document updated call to HTML from c:/temp
</commit_message>
<xml_diff>
--- a/API קורס תקשורת.docx
+++ b/API קורס תקשורת.docx
@@ -35,7 +35,6 @@
         <w:rPr>
           <w:sz w:val="20"/>
           <w:szCs w:val="20"/>
-          <w:rtl/>
         </w:rPr>
       </w:pPr>
       <w:r>
@@ -45,7 +44,27 @@
           <w:szCs w:val="20"/>
           <w:rtl/>
         </w:rPr>
-        <w:t xml:space="preserve">סטודנט/ית : </w:t>
+        <w:t>סטודנט/</w:t>
+      </w:r>
+      <w:proofErr w:type="spellStart"/>
+      <w:r>
+        <w:rPr>
+          <w:rFonts w:hint="cs"/>
+          <w:sz w:val="20"/>
+          <w:szCs w:val="20"/>
+          <w:rtl/>
+        </w:rPr>
+        <w:t>ית</w:t>
+      </w:r>
+      <w:proofErr w:type="spellEnd"/>
+      <w:r>
+        <w:rPr>
+          <w:rFonts w:hint="cs"/>
+          <w:sz w:val="20"/>
+          <w:szCs w:val="20"/>
+          <w:rtl/>
+        </w:rPr>
+        <w:t xml:space="preserve"> : </w:t>
       </w:r>
       <w:r>
         <w:rPr>
@@ -54,8 +73,19 @@
           <w:szCs w:val="20"/>
           <w:rtl/>
         </w:rPr>
-        <w:t>גיא פירשט</w:t>
+        <w:t xml:space="preserve">גיא </w:t>
       </w:r>
+      <w:proofErr w:type="spellStart"/>
+      <w:r>
+        <w:rPr>
+          <w:rFonts w:hint="cs"/>
+          <w:sz w:val="20"/>
+          <w:szCs w:val="20"/>
+          <w:rtl/>
+        </w:rPr>
+        <w:t>פירשט</w:t>
+      </w:r>
+      <w:proofErr w:type="spellEnd"/>
       <w:r>
         <w:rPr>
           <w:rFonts w:hint="cs"/>
@@ -73,7 +103,26 @@
           <w:rtl/>
         </w:rPr>
         <w:tab/>
-        <w:t xml:space="preserve">תז : </w:t>
+      </w:r>
+      <w:proofErr w:type="spellStart"/>
+      <w:r>
+        <w:rPr>
+          <w:rFonts w:hint="cs"/>
+          <w:sz w:val="20"/>
+          <w:szCs w:val="20"/>
+          <w:rtl/>
+        </w:rPr>
+        <w:t>תז</w:t>
+      </w:r>
+      <w:proofErr w:type="spellEnd"/>
+      <w:r>
+        <w:rPr>
+          <w:rFonts w:hint="cs"/>
+          <w:sz w:val="20"/>
+          <w:szCs w:val="20"/>
+          <w:rtl/>
+        </w:rPr>
+        <w:t xml:space="preserve"> : </w:t>
       </w:r>
       <w:r>
         <w:rPr>
@@ -88,15 +137,7 @@
     <w:p>
       <w:pPr>
         <w:rPr>
-          <w:sz w:val="20"/>
-          <w:szCs w:val="20"/>
-          <w:rtl/>
-        </w:rPr>
-      </w:pPr>
-    </w:p>
-    <w:p>
-      <w:pPr>
-        <w:rPr>
+          <w:rFonts w:asciiTheme="minorBidi" w:hAnsiTheme="minorBidi"/>
           <w:sz w:val="20"/>
           <w:szCs w:val="20"/>
           <w:rtl/>
@@ -104,7 +145,7 @@
       </w:pPr>
       <w:r>
         <w:rPr>
-          <w:rFonts w:hint="cs"/>
+          <w:rFonts w:asciiTheme="minorBidi" w:hAnsiTheme="minorBidi"/>
           <w:sz w:val="20"/>
           <w:szCs w:val="20"/>
           <w:rtl/>
@@ -113,7 +154,7 @@
       </w:r>
       <w:r>
         <w:rPr>
-          <w:rFonts w:hint="cs"/>
+          <w:rFonts w:asciiTheme="minorBidi" w:hAnsiTheme="minorBidi"/>
           <w:sz w:val="20"/>
           <w:szCs w:val="20"/>
           <w:rtl/>
@@ -122,7 +163,7 @@
       </w:r>
       <w:r>
         <w:rPr>
-          <w:rFonts w:hint="cs"/>
+          <w:rFonts w:asciiTheme="minorBidi" w:hAnsiTheme="minorBidi"/>
           <w:sz w:val="20"/>
           <w:szCs w:val="20"/>
           <w:rtl/>
@@ -132,6 +173,7 @@
       </w:r>
       <w:r>
         <w:rPr>
+          <w:rFonts w:asciiTheme="minorBidi" w:hAnsiTheme="minorBidi"/>
           <w:sz w:val="20"/>
           <w:szCs w:val="20"/>
         </w:rPr>
@@ -166,17 +208,17 @@
     </w:p>
     <w:tbl>
       <w:tblPr>
-        <w:tblStyle w:val="TableGrid"/>
+        <w:tblStyle w:val="a3"/>
         <w:bidiVisual/>
         <w:tblW w:w="9572" w:type="dxa"/>
         <w:tblLook w:val="04A0" w:firstRow="1" w:lastRow="0" w:firstColumn="1" w:lastColumn="0" w:noHBand="0" w:noVBand="1"/>
       </w:tblPr>
       <w:tblGrid>
-        <w:gridCol w:w="610"/>
-        <w:gridCol w:w="1420"/>
-        <w:gridCol w:w="3792"/>
-        <w:gridCol w:w="1952"/>
-        <w:gridCol w:w="1798"/>
+        <w:gridCol w:w="623"/>
+        <w:gridCol w:w="1556"/>
+        <w:gridCol w:w="3823"/>
+        <w:gridCol w:w="1857"/>
+        <w:gridCol w:w="1713"/>
       </w:tblGrid>
       <w:tr>
         <w:tc>
@@ -186,16 +228,16 @@
           <w:p>
             <w:pPr>
               <w:rPr>
-                <w:sz w:val="20"/>
-                <w:szCs w:val="20"/>
+                <w:sz w:val="24"/>
+                <w:szCs w:val="24"/>
                 <w:rtl/>
               </w:rPr>
             </w:pPr>
             <w:r>
               <w:rPr>
                 <w:rFonts w:hint="cs"/>
-                <w:sz w:val="20"/>
-                <w:szCs w:val="20"/>
+                <w:sz w:val="24"/>
+                <w:szCs w:val="24"/>
                 <w:rtl/>
               </w:rPr>
               <w:t>מסד</w:t>
@@ -209,16 +251,16 @@
           <w:p>
             <w:pPr>
               <w:rPr>
-                <w:sz w:val="20"/>
-                <w:szCs w:val="20"/>
+                <w:sz w:val="24"/>
+                <w:szCs w:val="24"/>
                 <w:rtl/>
               </w:rPr>
             </w:pPr>
             <w:r>
               <w:rPr>
                 <w:rFonts w:hint="cs"/>
-                <w:sz w:val="20"/>
-                <w:szCs w:val="20"/>
+                <w:sz w:val="24"/>
+                <w:szCs w:val="24"/>
                 <w:rtl/>
               </w:rPr>
               <w:t>סוג הפקודה (</w:t>
@@ -226,16 +268,16 @@
             <w:r>
               <w:rPr>
                 <w:rFonts w:hint="cs"/>
-                <w:sz w:val="20"/>
-                <w:szCs w:val="20"/>
+                <w:sz w:val="24"/>
+                <w:szCs w:val="24"/>
               </w:rPr>
               <w:t>POST/PUT...</w:t>
             </w:r>
             <w:r>
               <w:rPr>
                 <w:rFonts w:hint="cs"/>
-                <w:sz w:val="20"/>
-                <w:szCs w:val="20"/>
+                <w:sz w:val="24"/>
+                <w:szCs w:val="24"/>
                 <w:rtl/>
               </w:rPr>
               <w:t>)</w:t>
@@ -249,54 +291,54 @@
           <w:p>
             <w:pPr>
               <w:rPr>
-                <w:sz w:val="20"/>
-                <w:szCs w:val="20"/>
+                <w:sz w:val="24"/>
+                <w:szCs w:val="24"/>
               </w:rPr>
             </w:pPr>
             <w:r>
               <w:rPr>
                 <w:rFonts w:hint="cs"/>
-                <w:sz w:val="20"/>
-                <w:szCs w:val="20"/>
+                <w:sz w:val="24"/>
+                <w:szCs w:val="24"/>
                 <w:rtl/>
               </w:rPr>
               <w:t xml:space="preserve">כתובת מלאה לביצוע. דוגמה : </w:t>
             </w:r>
             <w:r>
               <w:rPr>
-                <w:sz w:val="20"/>
-                <w:szCs w:val="20"/>
+                <w:sz w:val="24"/>
+                <w:szCs w:val="24"/>
               </w:rPr>
               <w:t>localhost:8080/</w:t>
             </w:r>
             <w:proofErr w:type="spellStart"/>
             <w:r>
               <w:rPr>
-                <w:sz w:val="20"/>
-                <w:szCs w:val="20"/>
+                <w:sz w:val="24"/>
+                <w:szCs w:val="24"/>
               </w:rPr>
               <w:t>file.txt</w:t>
             </w:r>
             <w:r>
               <w:rPr>
-                <w:sz w:val="20"/>
-                <w:szCs w:val="20"/>
+                <w:sz w:val="24"/>
+                <w:szCs w:val="24"/>
               </w:rPr>
               <w:t>?lang</w:t>
             </w:r>
             <w:proofErr w:type="spellEnd"/>
             <w:r>
               <w:rPr>
-                <w:sz w:val="20"/>
-                <w:szCs w:val="20"/>
+                <w:sz w:val="24"/>
+                <w:szCs w:val="24"/>
               </w:rPr>
               <w:t>=</w:t>
             </w:r>
             <w:proofErr w:type="spellStart"/>
             <w:r>
               <w:rPr>
-                <w:sz w:val="20"/>
-                <w:szCs w:val="20"/>
+                <w:sz w:val="24"/>
+                <w:szCs w:val="24"/>
               </w:rPr>
               <w:t>en</w:t>
             </w:r>
@@ -310,15 +352,15 @@
           <w:p>
             <w:pPr>
               <w:rPr>
-                <w:sz w:val="20"/>
-                <w:szCs w:val="20"/>
+                <w:sz w:val="24"/>
+                <w:szCs w:val="24"/>
               </w:rPr>
             </w:pPr>
             <w:r>
               <w:rPr>
                 <w:rFonts w:hint="cs"/>
-                <w:sz w:val="20"/>
-                <w:szCs w:val="20"/>
+                <w:sz w:val="24"/>
+                <w:szCs w:val="24"/>
                 <w:rtl/>
               </w:rPr>
               <w:t>הכנות לפני הבדיקה.</w:t>
@@ -326,32 +368,32 @@
             <w:r>
               <w:rPr>
                 <w:rFonts w:hint="cs"/>
-                <w:sz w:val="20"/>
-                <w:szCs w:val="20"/>
+                <w:sz w:val="24"/>
+                <w:szCs w:val="24"/>
                 <w:rtl/>
               </w:rPr>
               <w:t xml:space="preserve"> דוגמה : לשים קובץ </w:t>
             </w:r>
             <w:r>
               <w:rPr>
-                <w:sz w:val="20"/>
-                <w:szCs w:val="20"/>
+                <w:sz w:val="24"/>
+                <w:szCs w:val="24"/>
               </w:rPr>
               <w:t>index.html</w:t>
             </w:r>
             <w:r>
               <w:rPr>
                 <w:rFonts w:hint="cs"/>
-                <w:sz w:val="20"/>
-                <w:szCs w:val="20"/>
+                <w:sz w:val="24"/>
+                <w:szCs w:val="24"/>
                 <w:rtl/>
               </w:rPr>
               <w:t xml:space="preserve"> בתיקייה </w:t>
             </w:r>
             <w:r>
               <w:rPr>
-                <w:sz w:val="20"/>
-                <w:szCs w:val="20"/>
+                <w:sz w:val="24"/>
+                <w:szCs w:val="24"/>
               </w:rPr>
               <w:t>c:\temp</w:t>
             </w:r>
@@ -364,16 +406,16 @@
           <w:p>
             <w:pPr>
               <w:rPr>
-                <w:sz w:val="20"/>
-                <w:szCs w:val="20"/>
+                <w:sz w:val="24"/>
+                <w:szCs w:val="24"/>
                 <w:rtl/>
               </w:rPr>
             </w:pPr>
             <w:r>
               <w:rPr>
                 <w:rFonts w:hint="cs"/>
-                <w:sz w:val="20"/>
-                <w:szCs w:val="20"/>
+                <w:sz w:val="24"/>
+                <w:szCs w:val="24"/>
                 <w:rtl/>
               </w:rPr>
               <w:t>הערות נוספות</w:t>
@@ -382,23 +424,23 @@
           <w:p>
             <w:pPr>
               <w:rPr>
-                <w:sz w:val="20"/>
-                <w:szCs w:val="20"/>
+                <w:sz w:val="24"/>
+                <w:szCs w:val="24"/>
               </w:rPr>
             </w:pPr>
             <w:proofErr w:type="spellStart"/>
             <w:r>
               <w:rPr>
-                <w:sz w:val="20"/>
-                <w:szCs w:val="20"/>
+                <w:sz w:val="24"/>
+                <w:szCs w:val="24"/>
               </w:rPr>
               <w:t>querystring</w:t>
             </w:r>
             <w:proofErr w:type="spellEnd"/>
             <w:r>
               <w:rPr>
-                <w:sz w:val="20"/>
-                <w:szCs w:val="20"/>
+                <w:sz w:val="24"/>
+                <w:szCs w:val="24"/>
               </w:rPr>
               <w:t xml:space="preserve"> / header</w:t>
             </w:r>
@@ -413,16 +455,16 @@
           <w:p>
             <w:pPr>
               <w:rPr>
-                <w:sz w:val="20"/>
-                <w:szCs w:val="20"/>
+                <w:sz w:val="24"/>
+                <w:szCs w:val="24"/>
                 <w:rtl/>
               </w:rPr>
             </w:pPr>
             <w:r>
               <w:rPr>
                 <w:rFonts w:hint="cs"/>
-                <w:sz w:val="20"/>
-                <w:szCs w:val="20"/>
+                <w:sz w:val="24"/>
+                <w:szCs w:val="24"/>
                 <w:rtl/>
               </w:rPr>
               <w:t>1</w:t>
@@ -435,16 +477,17 @@
           </w:tcPr>
           <w:p>
             <w:pPr>
-              <w:rPr>
-                <w:sz w:val="20"/>
-                <w:szCs w:val="20"/>
-                <w:rtl/>
-              </w:rPr>
-            </w:pPr>
-            <w:r>
-              <w:rPr>
-                <w:sz w:val="20"/>
-                <w:szCs w:val="20"/>
+              <w:jc w:val="center"/>
+              <w:rPr>
+                <w:sz w:val="24"/>
+                <w:szCs w:val="24"/>
+                <w:rtl/>
+              </w:rPr>
+            </w:pPr>
+            <w:r>
+              <w:rPr>
+                <w:sz w:val="24"/>
+                <w:szCs w:val="24"/>
               </w:rPr>
               <w:t>OPTIONS</w:t>
             </w:r>
@@ -457,18 +500,25 @@
           <w:p>
             <w:pPr>
               <w:rPr>
-                <w:sz w:val="28"/>
-                <w:szCs w:val="28"/>
+                <w:sz w:val="24"/>
+                <w:szCs w:val="24"/>
                 <w:rtl/>
               </w:rPr>
             </w:pPr>
             <w:proofErr w:type="gramStart"/>
             <w:r>
               <w:rPr>
-                <w:sz w:val="28"/>
-                <w:szCs w:val="28"/>
-              </w:rPr>
-              <w:t>localhost:27015/index.html</w:t>
+                <w:sz w:val="24"/>
+                <w:szCs w:val="24"/>
+              </w:rPr>
+              <w:t>127.0.0.1:27015/</w:t>
+            </w:r>
+            <w:r>
+              <w:rPr>
+                <w:sz w:val="24"/>
+                <w:szCs w:val="24"/>
+              </w:rPr>
+              <w:t>index.html</w:t>
             </w:r>
             <w:proofErr w:type="gramEnd"/>
           </w:p>
@@ -479,10 +529,9 @@
           </w:tcPr>
           <w:p>
             <w:pPr>
-              <w:jc w:val="right"/>
-              <w:rPr>
-                <w:sz w:val="20"/>
-                <w:szCs w:val="20"/>
+              <w:rPr>
+                <w:sz w:val="24"/>
+                <w:szCs w:val="24"/>
                 <w:rtl/>
               </w:rPr>
             </w:pPr>
@@ -495,53 +544,53 @@
           <w:p>
             <w:pPr>
               <w:rPr>
-                <w:sz w:val="20"/>
-                <w:szCs w:val="20"/>
-                <w:rtl/>
-              </w:rPr>
-            </w:pPr>
-            <w:r>
-              <w:rPr>
-                <w:sz w:val="20"/>
-                <w:szCs w:val="20"/>
+                <w:sz w:val="24"/>
+                <w:szCs w:val="24"/>
+                <w:rtl/>
+              </w:rPr>
+            </w:pPr>
+            <w:r>
+              <w:rPr>
+                <w:sz w:val="24"/>
+                <w:szCs w:val="24"/>
                 <w:rtl/>
               </w:rPr>
               <w:t>השרת מחזיר</w:t>
             </w:r>
             <w:r>
               <w:rPr>
-                <w:sz w:val="20"/>
-                <w:szCs w:val="20"/>
+                <w:sz w:val="24"/>
+                <w:szCs w:val="24"/>
               </w:rPr>
               <w:t xml:space="preserve"> Allow </w:t>
             </w:r>
             <w:r>
               <w:rPr>
-                <w:sz w:val="20"/>
-                <w:szCs w:val="20"/>
+                <w:sz w:val="24"/>
+                <w:szCs w:val="24"/>
                 <w:rtl/>
               </w:rPr>
               <w:t>עם</w:t>
             </w:r>
             <w:r>
               <w:rPr>
-                <w:sz w:val="20"/>
-                <w:szCs w:val="20"/>
+                <w:sz w:val="24"/>
+                <w:szCs w:val="24"/>
               </w:rPr>
               <w:t xml:space="preserve">: GET, HEAD, OPTIONS, POST, PUT, DELETE, TRACE ; </w:t>
             </w:r>
             <w:r>
               <w:rPr>
-                <w:sz w:val="20"/>
-                <w:szCs w:val="20"/>
+                <w:sz w:val="24"/>
+                <w:szCs w:val="24"/>
                 <w:rtl/>
               </w:rPr>
               <w:t>סטטוס 204</w:t>
             </w:r>
             <w:r>
               <w:rPr>
-                <w:sz w:val="20"/>
-                <w:szCs w:val="20"/>
+                <w:sz w:val="24"/>
+                <w:szCs w:val="24"/>
               </w:rPr>
               <w:t xml:space="preserve"> No Content</w:t>
             </w:r>
@@ -556,16 +605,16 @@
           <w:p>
             <w:pPr>
               <w:rPr>
-                <w:sz w:val="20"/>
-                <w:szCs w:val="20"/>
+                <w:sz w:val="24"/>
+                <w:szCs w:val="24"/>
                 <w:rtl/>
               </w:rPr>
             </w:pPr>
             <w:r>
               <w:rPr>
                 <w:rFonts w:hint="cs"/>
-                <w:sz w:val="20"/>
-                <w:szCs w:val="20"/>
+                <w:sz w:val="24"/>
+                <w:szCs w:val="24"/>
                 <w:rtl/>
               </w:rPr>
               <w:t>2</w:t>
@@ -578,16 +627,17 @@
           </w:tcPr>
           <w:p>
             <w:pPr>
-              <w:rPr>
-                <w:sz w:val="20"/>
-                <w:szCs w:val="20"/>
-                <w:rtl/>
-              </w:rPr>
-            </w:pPr>
-            <w:r>
-              <w:rPr>
-                <w:sz w:val="20"/>
-                <w:szCs w:val="20"/>
+              <w:jc w:val="center"/>
+              <w:rPr>
+                <w:sz w:val="24"/>
+                <w:szCs w:val="24"/>
+                <w:rtl/>
+              </w:rPr>
+            </w:pPr>
+            <w:r>
+              <w:rPr>
+                <w:sz w:val="24"/>
+                <w:szCs w:val="24"/>
               </w:rPr>
               <w:t>GET</w:t>
             </w:r>
@@ -610,7 +660,14 @@
                 <w:sz w:val="24"/>
                 <w:szCs w:val="24"/>
               </w:rPr>
-              <w:t>localhost:27015/</w:t>
+              <w:t>127.0.0.1:27015</w:t>
+            </w:r>
+            <w:r>
+              <w:rPr>
+                <w:sz w:val="24"/>
+                <w:szCs w:val="24"/>
+              </w:rPr>
+              <w:t>/</w:t>
             </w:r>
             <w:proofErr w:type="spellStart"/>
             <w:r>
@@ -660,7 +717,14 @@
                 <w:sz w:val="24"/>
                 <w:szCs w:val="24"/>
               </w:rPr>
-              <w:t>localhost:27015/</w:t>
+              <w:t>127.0.0.1:27015</w:t>
+            </w:r>
+            <w:r>
+              <w:rPr>
+                <w:sz w:val="24"/>
+                <w:szCs w:val="24"/>
+              </w:rPr>
+              <w:t>/</w:t>
             </w:r>
             <w:proofErr w:type="spellStart"/>
             <w:r>
@@ -684,14 +748,7 @@
                 <w:sz w:val="24"/>
                 <w:szCs w:val="24"/>
               </w:rPr>
-              <w:t>=</w:t>
-            </w:r>
-            <w:r>
-              <w:rPr>
-                <w:sz w:val="24"/>
-                <w:szCs w:val="24"/>
-              </w:rPr>
-              <w:t>he</w:t>
+              <w:t>=he</w:t>
             </w:r>
             <w:r>
               <w:rPr>
@@ -709,54 +766,54 @@
           <w:p>
             <w:pPr>
               <w:rPr>
-                <w:sz w:val="20"/>
-                <w:szCs w:val="20"/>
-                <w:rtl/>
-              </w:rPr>
-            </w:pPr>
-            <w:r>
-              <w:rPr>
-                <w:sz w:val="20"/>
-                <w:szCs w:val="20"/>
+                <w:sz w:val="24"/>
+                <w:szCs w:val="24"/>
+                <w:rtl/>
+              </w:rPr>
+            </w:pPr>
+            <w:r>
+              <w:rPr>
+                <w:sz w:val="24"/>
+                <w:szCs w:val="24"/>
                 <w:rtl/>
               </w:rPr>
               <w:t>מחזיר דף לפי</w:t>
             </w:r>
             <w:r>
               <w:rPr>
-                <w:sz w:val="20"/>
-                <w:szCs w:val="20"/>
+                <w:sz w:val="24"/>
+                <w:szCs w:val="24"/>
               </w:rPr>
               <w:t xml:space="preserve"> lang (he/</w:t>
             </w:r>
             <w:proofErr w:type="spellStart"/>
             <w:r>
               <w:rPr>
-                <w:sz w:val="20"/>
-                <w:szCs w:val="20"/>
+                <w:sz w:val="24"/>
+                <w:szCs w:val="24"/>
               </w:rPr>
               <w:t>en</w:t>
             </w:r>
             <w:proofErr w:type="spellEnd"/>
             <w:r>
               <w:rPr>
-                <w:sz w:val="20"/>
-                <w:szCs w:val="20"/>
+                <w:sz w:val="24"/>
+                <w:szCs w:val="24"/>
               </w:rPr>
               <w:t xml:space="preserve">). </w:t>
             </w:r>
             <w:r>
               <w:rPr>
-                <w:sz w:val="20"/>
-                <w:szCs w:val="20"/>
+                <w:sz w:val="24"/>
+                <w:szCs w:val="24"/>
                 <w:rtl/>
               </w:rPr>
               <w:t>אם לא נשלח – ברירת מחדל</w:t>
             </w:r>
             <w:r>
               <w:rPr>
-                <w:sz w:val="20"/>
-                <w:szCs w:val="20"/>
+                <w:sz w:val="24"/>
+                <w:szCs w:val="24"/>
               </w:rPr>
               <w:t xml:space="preserve"> en</w:t>
             </w:r>
@@ -769,15 +826,15 @@
           <w:p>
             <w:pPr>
               <w:rPr>
-                <w:sz w:val="20"/>
-                <w:szCs w:val="20"/>
-                <w:rtl/>
-              </w:rPr>
-            </w:pPr>
-            <w:r>
-              <w:rPr>
-                <w:sz w:val="20"/>
-                <w:szCs w:val="20"/>
+                <w:sz w:val="24"/>
+                <w:szCs w:val="24"/>
+                <w:rtl/>
+              </w:rPr>
+            </w:pPr>
+            <w:r>
+              <w:rPr>
+                <w:sz w:val="24"/>
+                <w:szCs w:val="24"/>
               </w:rPr>
               <w:t>lang</w:t>
             </w:r>
@@ -792,16 +849,16 @@
           <w:p>
             <w:pPr>
               <w:rPr>
-                <w:sz w:val="20"/>
-                <w:szCs w:val="20"/>
+                <w:sz w:val="24"/>
+                <w:szCs w:val="24"/>
                 <w:rtl/>
               </w:rPr>
             </w:pPr>
             <w:r>
               <w:rPr>
                 <w:rFonts w:hint="cs"/>
-                <w:sz w:val="20"/>
-                <w:szCs w:val="20"/>
+                <w:sz w:val="24"/>
+                <w:szCs w:val="24"/>
                 <w:rtl/>
               </w:rPr>
               <w:t>3</w:t>
@@ -814,16 +871,17 @@
           </w:tcPr>
           <w:p>
             <w:pPr>
-              <w:rPr>
-                <w:sz w:val="20"/>
-                <w:szCs w:val="20"/>
-                <w:rtl/>
-              </w:rPr>
-            </w:pPr>
-            <w:r>
-              <w:rPr>
-                <w:sz w:val="20"/>
-                <w:szCs w:val="20"/>
+              <w:jc w:val="center"/>
+              <w:rPr>
+                <w:sz w:val="24"/>
+                <w:szCs w:val="24"/>
+                <w:rtl/>
+              </w:rPr>
+            </w:pPr>
+            <w:r>
+              <w:rPr>
+                <w:sz w:val="24"/>
+                <w:szCs w:val="24"/>
               </w:rPr>
               <w:t>HEAD</w:t>
             </w:r>
@@ -846,7 +904,14 @@
                 <w:sz w:val="24"/>
                 <w:szCs w:val="24"/>
               </w:rPr>
-              <w:t>localhost:27015/</w:t>
+              <w:t>127.0.0.1:27015</w:t>
+            </w:r>
+            <w:r>
+              <w:rPr>
+                <w:sz w:val="24"/>
+                <w:szCs w:val="24"/>
+              </w:rPr>
+              <w:t>/</w:t>
             </w:r>
             <w:proofErr w:type="spellStart"/>
             <w:r>
@@ -896,7 +961,14 @@
                 <w:sz w:val="24"/>
                 <w:szCs w:val="24"/>
               </w:rPr>
-              <w:t>localhost:27015/</w:t>
+              <w:t>127.0.0.1:27015</w:t>
+            </w:r>
+            <w:r>
+              <w:rPr>
+                <w:sz w:val="24"/>
+                <w:szCs w:val="24"/>
+              </w:rPr>
+              <w:t>/</w:t>
             </w:r>
             <w:proofErr w:type="spellStart"/>
             <w:r>
@@ -938,45 +1010,45 @@
           <w:p>
             <w:pPr>
               <w:rPr>
-                <w:sz w:val="20"/>
-                <w:szCs w:val="20"/>
-                <w:rtl/>
-              </w:rPr>
-            </w:pPr>
-            <w:r>
-              <w:rPr>
-                <w:sz w:val="20"/>
-                <w:szCs w:val="20"/>
+                <w:sz w:val="24"/>
+                <w:szCs w:val="24"/>
+                <w:rtl/>
+              </w:rPr>
+            </w:pPr>
+            <w:r>
+              <w:rPr>
+                <w:sz w:val="24"/>
+                <w:szCs w:val="24"/>
                 <w:rtl/>
               </w:rPr>
               <w:t>כמו</w:t>
             </w:r>
             <w:r>
               <w:rPr>
-                <w:sz w:val="20"/>
-                <w:szCs w:val="20"/>
+                <w:sz w:val="24"/>
+                <w:szCs w:val="24"/>
               </w:rPr>
               <w:t xml:space="preserve"> GET </w:t>
             </w:r>
             <w:r>
               <w:rPr>
-                <w:sz w:val="20"/>
-                <w:szCs w:val="20"/>
+                <w:sz w:val="24"/>
+                <w:szCs w:val="24"/>
                 <w:rtl/>
               </w:rPr>
               <w:t>אבל מוחזרים</w:t>
             </w:r>
             <w:r>
               <w:rPr>
-                <w:sz w:val="20"/>
-                <w:szCs w:val="20"/>
+                <w:sz w:val="24"/>
+                <w:szCs w:val="24"/>
               </w:rPr>
               <w:t xml:space="preserve"> headers </w:t>
             </w:r>
             <w:r>
               <w:rPr>
-                <w:sz w:val="20"/>
-                <w:szCs w:val="20"/>
+                <w:sz w:val="24"/>
+                <w:szCs w:val="24"/>
                 <w:rtl/>
               </w:rPr>
               <w:t>בלבד, ללא גוף</w:t>
@@ -990,15 +1062,15 @@
           <w:p>
             <w:pPr>
               <w:rPr>
-                <w:sz w:val="20"/>
-                <w:szCs w:val="20"/>
-                <w:rtl/>
-              </w:rPr>
-            </w:pPr>
-            <w:r>
-              <w:rPr>
-                <w:sz w:val="20"/>
-                <w:szCs w:val="20"/>
+                <w:sz w:val="24"/>
+                <w:szCs w:val="24"/>
+                <w:rtl/>
+              </w:rPr>
+            </w:pPr>
+            <w:r>
+              <w:rPr>
+                <w:sz w:val="24"/>
+                <w:szCs w:val="24"/>
               </w:rPr>
               <w:t>lang</w:t>
             </w:r>
@@ -1013,16 +1085,16 @@
           <w:p>
             <w:pPr>
               <w:rPr>
-                <w:sz w:val="20"/>
-                <w:szCs w:val="20"/>
+                <w:sz w:val="24"/>
+                <w:szCs w:val="24"/>
                 <w:rtl/>
               </w:rPr>
             </w:pPr>
             <w:r>
               <w:rPr>
                 <w:rFonts w:hint="cs"/>
-                <w:sz w:val="20"/>
-                <w:szCs w:val="20"/>
+                <w:sz w:val="24"/>
+                <w:szCs w:val="24"/>
                 <w:rtl/>
               </w:rPr>
               <w:t>4</w:t>
@@ -1035,16 +1107,17 @@
           </w:tcPr>
           <w:p>
             <w:pPr>
-              <w:rPr>
-                <w:sz w:val="20"/>
-                <w:szCs w:val="20"/>
-                <w:rtl/>
-              </w:rPr>
-            </w:pPr>
-            <w:r>
-              <w:rPr>
-                <w:sz w:val="20"/>
-                <w:szCs w:val="20"/>
+              <w:jc w:val="center"/>
+              <w:rPr>
+                <w:sz w:val="24"/>
+                <w:szCs w:val="24"/>
+                <w:rtl/>
+              </w:rPr>
+            </w:pPr>
+            <w:r>
+              <w:rPr>
+                <w:sz w:val="24"/>
+                <w:szCs w:val="24"/>
               </w:rPr>
               <w:t>GET</w:t>
             </w:r>
@@ -1068,7 +1141,14 @@
                 <w:sz w:val="24"/>
                 <w:szCs w:val="24"/>
               </w:rPr>
-              <w:t>localhost:27015/assets/logo.png</w:t>
+              <w:t>127.0.0.1:27015</w:t>
+            </w:r>
+            <w:r>
+              <w:rPr>
+                <w:sz w:val="24"/>
+                <w:szCs w:val="24"/>
+              </w:rPr>
+              <w:t>/assets/logo.png</w:t>
             </w:r>
             <w:proofErr w:type="gramEnd"/>
           </w:p>
@@ -1080,30 +1160,30 @@
           <w:p>
             <w:pPr>
               <w:rPr>
-                <w:sz w:val="20"/>
-                <w:szCs w:val="20"/>
-                <w:rtl/>
-              </w:rPr>
-            </w:pPr>
-            <w:r>
-              <w:rPr>
-                <w:sz w:val="20"/>
-                <w:szCs w:val="20"/>
+                <w:sz w:val="24"/>
+                <w:szCs w:val="24"/>
+                <w:rtl/>
+              </w:rPr>
+            </w:pPr>
+            <w:r>
+              <w:rPr>
+                <w:sz w:val="24"/>
+                <w:szCs w:val="24"/>
                 <w:rtl/>
               </w:rPr>
               <w:t>שירות קבצים סטטיים מתוך</w:t>
             </w:r>
             <w:r>
               <w:rPr>
-                <w:sz w:val="20"/>
-                <w:szCs w:val="20"/>
+                <w:sz w:val="24"/>
+                <w:szCs w:val="24"/>
               </w:rPr>
               <w:t xml:space="preserve"> www/assets ; Content-Type </w:t>
             </w:r>
             <w:r>
               <w:rPr>
-                <w:sz w:val="20"/>
-                <w:szCs w:val="20"/>
+                <w:sz w:val="24"/>
+                <w:szCs w:val="24"/>
                 <w:rtl/>
               </w:rPr>
               <w:t>מזוהה לפי סיומת</w:t>
@@ -1117,8 +1197,8 @@
           <w:p>
             <w:pPr>
               <w:rPr>
-                <w:sz w:val="20"/>
-                <w:szCs w:val="20"/>
+                <w:sz w:val="24"/>
+                <w:szCs w:val="24"/>
                 <w:rtl/>
               </w:rPr>
             </w:pPr>
@@ -1133,16 +1213,16 @@
           <w:p>
             <w:pPr>
               <w:rPr>
-                <w:sz w:val="20"/>
-                <w:szCs w:val="20"/>
+                <w:sz w:val="24"/>
+                <w:szCs w:val="24"/>
                 <w:rtl/>
               </w:rPr>
             </w:pPr>
             <w:r>
               <w:rPr>
                 <w:rFonts w:hint="cs"/>
-                <w:sz w:val="20"/>
-                <w:szCs w:val="20"/>
+                <w:sz w:val="24"/>
+                <w:szCs w:val="24"/>
                 <w:rtl/>
               </w:rPr>
               <w:t>5</w:t>
@@ -1155,16 +1235,17 @@
           </w:tcPr>
           <w:p>
             <w:pPr>
-              <w:rPr>
-                <w:sz w:val="20"/>
-                <w:szCs w:val="20"/>
-                <w:rtl/>
-              </w:rPr>
-            </w:pPr>
-            <w:r>
-              <w:rPr>
-                <w:sz w:val="20"/>
-                <w:szCs w:val="20"/>
+              <w:jc w:val="center"/>
+              <w:rPr>
+                <w:sz w:val="24"/>
+                <w:szCs w:val="24"/>
+                <w:rtl/>
+              </w:rPr>
+            </w:pPr>
+            <w:r>
+              <w:rPr>
+                <w:sz w:val="24"/>
+                <w:szCs w:val="24"/>
               </w:rPr>
               <w:t>POST</w:t>
             </w:r>
@@ -1187,7 +1268,14 @@
                 <w:sz w:val="24"/>
                 <w:szCs w:val="24"/>
               </w:rPr>
-              <w:t>localhost:27015/submit</w:t>
+              <w:t>127.0.0.1:27015</w:t>
+            </w:r>
+            <w:r>
+              <w:rPr>
+                <w:sz w:val="24"/>
+                <w:szCs w:val="24"/>
+              </w:rPr>
+              <w:t>/submit</w:t>
             </w:r>
           </w:p>
         </w:tc>
@@ -1198,38 +1286,38 @@
           <w:p>
             <w:pPr>
               <w:rPr>
-                <w:sz w:val="20"/>
-                <w:szCs w:val="20"/>
-                <w:rtl/>
-              </w:rPr>
-            </w:pPr>
-            <w:r>
-              <w:rPr>
-                <w:sz w:val="20"/>
-                <w:szCs w:val="20"/>
+                <w:sz w:val="24"/>
+                <w:szCs w:val="24"/>
+                <w:rtl/>
+              </w:rPr>
+            </w:pPr>
+            <w:r>
+              <w:rPr>
+                <w:sz w:val="24"/>
+                <w:szCs w:val="24"/>
                 <w:rtl/>
               </w:rPr>
               <w:t>השרת קורא את גוף הבקשה (טקסט) ומדפיס לקונסולה; תשובת 200</w:t>
             </w:r>
             <w:r>
               <w:rPr>
-                <w:sz w:val="20"/>
-                <w:szCs w:val="20"/>
+                <w:sz w:val="24"/>
+                <w:szCs w:val="24"/>
               </w:rPr>
               <w:t xml:space="preserve"> OK </w:t>
             </w:r>
             <w:r>
               <w:rPr>
-                <w:sz w:val="20"/>
-                <w:szCs w:val="20"/>
+                <w:sz w:val="24"/>
+                <w:szCs w:val="24"/>
                 <w:rtl/>
               </w:rPr>
               <w:t>עם דף</w:t>
             </w:r>
             <w:r>
               <w:rPr>
-                <w:sz w:val="20"/>
-                <w:szCs w:val="20"/>
+                <w:sz w:val="24"/>
+                <w:szCs w:val="24"/>
               </w:rPr>
               <w:t xml:space="preserve"> HTML</w:t>
             </w:r>
@@ -1242,31 +1330,31 @@
           <w:p>
             <w:pPr>
               <w:rPr>
-                <w:sz w:val="20"/>
-                <w:szCs w:val="20"/>
-                <w:rtl/>
-              </w:rPr>
-            </w:pPr>
-            <w:r>
-              <w:rPr>
-                <w:sz w:val="20"/>
-                <w:szCs w:val="20"/>
+                <w:sz w:val="24"/>
+                <w:szCs w:val="24"/>
+                <w:rtl/>
+              </w:rPr>
+            </w:pPr>
+            <w:r>
+              <w:rPr>
+                <w:sz w:val="24"/>
+                <w:szCs w:val="24"/>
               </w:rPr>
               <w:t>headers: Content-Type, Content-</w:t>
             </w:r>
             <w:proofErr w:type="gramStart"/>
             <w:r>
               <w:rPr>
-                <w:sz w:val="20"/>
-                <w:szCs w:val="20"/>
+                <w:sz w:val="24"/>
+                <w:szCs w:val="24"/>
               </w:rPr>
               <w:t>Length ;</w:t>
             </w:r>
             <w:proofErr w:type="gramEnd"/>
             <w:r>
               <w:rPr>
-                <w:sz w:val="20"/>
-                <w:szCs w:val="20"/>
+                <w:sz w:val="24"/>
+                <w:szCs w:val="24"/>
               </w:rPr>
               <w:t xml:space="preserve"> body: text/plain</w:t>
             </w:r>
@@ -1281,16 +1369,16 @@
           <w:p>
             <w:pPr>
               <w:rPr>
-                <w:sz w:val="20"/>
-                <w:szCs w:val="20"/>
+                <w:sz w:val="24"/>
+                <w:szCs w:val="24"/>
                 <w:rtl/>
               </w:rPr>
             </w:pPr>
             <w:r>
               <w:rPr>
                 <w:rFonts w:hint="cs"/>
-                <w:sz w:val="20"/>
-                <w:szCs w:val="20"/>
+                <w:sz w:val="24"/>
+                <w:szCs w:val="24"/>
                 <w:rtl/>
               </w:rPr>
               <w:t>6</w:t>
@@ -1303,16 +1391,17 @@
           </w:tcPr>
           <w:p>
             <w:pPr>
-              <w:rPr>
-                <w:sz w:val="20"/>
-                <w:szCs w:val="20"/>
-                <w:rtl/>
-              </w:rPr>
-            </w:pPr>
-            <w:r>
-              <w:rPr>
-                <w:sz w:val="20"/>
-                <w:szCs w:val="20"/>
+              <w:jc w:val="center"/>
+              <w:rPr>
+                <w:sz w:val="24"/>
+                <w:szCs w:val="24"/>
+                <w:rtl/>
+              </w:rPr>
+            </w:pPr>
+            <w:r>
+              <w:rPr>
+                <w:sz w:val="24"/>
+                <w:szCs w:val="24"/>
               </w:rPr>
               <w:t>PUT</w:t>
             </w:r>
@@ -1336,7 +1425,14 @@
                 <w:sz w:val="24"/>
                 <w:szCs w:val="24"/>
               </w:rPr>
-              <w:t>localhost:27015/notes.txt</w:t>
+              <w:t>127.0.0.1:27015</w:t>
+            </w:r>
+            <w:r>
+              <w:rPr>
+                <w:sz w:val="24"/>
+                <w:szCs w:val="24"/>
+              </w:rPr>
+              <w:t>/notes.txt</w:t>
             </w:r>
             <w:proofErr w:type="gramEnd"/>
           </w:p>
@@ -1348,100 +1444,109 @@
           <w:p>
             <w:pPr>
               <w:rPr>
-                <w:sz w:val="20"/>
-                <w:szCs w:val="20"/>
-                <w:rtl/>
-              </w:rPr>
-            </w:pPr>
-            <w:r>
-              <w:rPr>
-                <w:sz w:val="20"/>
-                <w:szCs w:val="20"/>
+                <w:sz w:val="24"/>
+                <w:szCs w:val="24"/>
+                <w:rtl/>
+              </w:rPr>
+            </w:pPr>
+            <w:r>
+              <w:rPr>
+                <w:sz w:val="24"/>
+                <w:szCs w:val="24"/>
                 <w:rtl/>
               </w:rPr>
               <w:t>ייווצר קובץ</w:t>
             </w:r>
             <w:r>
               <w:rPr>
-                <w:sz w:val="20"/>
-                <w:szCs w:val="20"/>
+                <w:sz w:val="24"/>
+                <w:szCs w:val="24"/>
               </w:rPr>
               <w:t xml:space="preserve"> www\notes.txt </w:t>
             </w:r>
             <w:r>
               <w:rPr>
-                <w:sz w:val="20"/>
-                <w:szCs w:val="20"/>
+                <w:sz w:val="24"/>
+                <w:szCs w:val="24"/>
                 <w:rtl/>
               </w:rPr>
               <w:t>אם לא קיים</w:t>
             </w:r>
             <w:r>
               <w:rPr>
-                <w:sz w:val="20"/>
-                <w:szCs w:val="20"/>
+                <w:sz w:val="24"/>
+                <w:szCs w:val="24"/>
               </w:rPr>
               <w:br/>
             </w:r>
             <w:r>
               <w:rPr>
                 <w:rFonts w:hint="cs"/>
-                <w:sz w:val="20"/>
-                <w:szCs w:val="20"/>
+                <w:sz w:val="24"/>
+                <w:szCs w:val="24"/>
                 <w:rtl/>
               </w:rPr>
               <w:t>ש</w:t>
             </w:r>
             <w:r>
               <w:rPr>
-                <w:sz w:val="20"/>
-                <w:szCs w:val="20"/>
-                <w:rtl/>
-              </w:rPr>
-              <w:t>ומר את גוף הבקשה ל</w:t>
-            </w:r>
-            <w:r>
-              <w:rPr>
-                <w:sz w:val="20"/>
-                <w:szCs w:val="20"/>
+                <w:sz w:val="24"/>
+                <w:szCs w:val="24"/>
+                <w:rtl/>
+              </w:rPr>
+              <w:t xml:space="preserve">ומר את גוף </w:t>
+            </w:r>
+            <w:r>
+              <w:rPr>
+                <w:sz w:val="24"/>
+                <w:szCs w:val="24"/>
+                <w:rtl/>
+              </w:rPr>
+              <w:lastRenderedPageBreak/>
+              <w:t>הבקשה ל</w:t>
+            </w:r>
+            <w:r>
+              <w:rPr>
+                <w:sz w:val="24"/>
+                <w:szCs w:val="24"/>
               </w:rPr>
               <w:t>-</w:t>
             </w:r>
             <w:proofErr w:type="spellStart"/>
             <w:r>
               <w:rPr>
-                <w:sz w:val="20"/>
-                <w:szCs w:val="20"/>
+                <w:sz w:val="24"/>
+                <w:szCs w:val="24"/>
               </w:rPr>
               <w:t>www+path</w:t>
             </w:r>
             <w:proofErr w:type="spellEnd"/>
             <w:r>
               <w:rPr>
-                <w:sz w:val="20"/>
-                <w:szCs w:val="20"/>
+                <w:sz w:val="24"/>
+                <w:szCs w:val="24"/>
               </w:rPr>
               <w:t xml:space="preserve"> ; 201 Created </w:t>
             </w:r>
             <w:r>
               <w:rPr>
-                <w:sz w:val="20"/>
-                <w:szCs w:val="20"/>
+                <w:sz w:val="24"/>
+                <w:szCs w:val="24"/>
                 <w:rtl/>
               </w:rPr>
               <w:t>אם חדש, 200</w:t>
             </w:r>
             <w:r>
               <w:rPr>
-                <w:sz w:val="20"/>
-                <w:szCs w:val="20"/>
+                <w:sz w:val="24"/>
+                <w:szCs w:val="24"/>
               </w:rPr>
               <w:t xml:space="preserve"> OK </w:t>
             </w:r>
             <w:r>
               <w:rPr>
-                <w:sz w:val="20"/>
-                <w:szCs w:val="20"/>
+                <w:sz w:val="24"/>
+                <w:szCs w:val="24"/>
                 <w:rtl/>
               </w:rPr>
               <w:t>אם החלפה</w:t>
@@ -1455,38 +1560,40 @@
           <w:p>
             <w:pPr>
               <w:rPr>
-                <w:sz w:val="20"/>
-                <w:szCs w:val="20"/>
-                <w:rtl/>
-              </w:rPr>
-            </w:pPr>
-            <w:r>
-              <w:rPr>
-                <w:sz w:val="20"/>
-                <w:szCs w:val="20"/>
-              </w:rPr>
+                <w:sz w:val="24"/>
+                <w:szCs w:val="24"/>
+                <w:rtl/>
+              </w:rPr>
+            </w:pPr>
+            <w:r>
+              <w:rPr>
+                <w:sz w:val="24"/>
+                <w:szCs w:val="24"/>
+              </w:rPr>
+              <w:lastRenderedPageBreak/>
               <w:t>headers: Content-Type, Content-</w:t>
             </w:r>
             <w:proofErr w:type="gramStart"/>
             <w:r>
               <w:rPr>
-                <w:sz w:val="20"/>
-                <w:szCs w:val="20"/>
-              </w:rPr>
+                <w:sz w:val="24"/>
+                <w:szCs w:val="24"/>
+              </w:rPr>
+              <w:lastRenderedPageBreak/>
               <w:t>Length ;</w:t>
             </w:r>
             <w:proofErr w:type="gramEnd"/>
             <w:r>
               <w:rPr>
-                <w:sz w:val="20"/>
-                <w:szCs w:val="20"/>
+                <w:sz w:val="24"/>
+                <w:szCs w:val="24"/>
               </w:rPr>
               <w:t xml:space="preserve"> body: </w:t>
             </w:r>
             <w:r>
               <w:rPr>
-                <w:sz w:val="20"/>
-                <w:szCs w:val="20"/>
+                <w:sz w:val="24"/>
+                <w:szCs w:val="24"/>
                 <w:rtl/>
               </w:rPr>
               <w:t>תוכן הקובץ</w:t>
@@ -1502,18 +1609,19 @@
           <w:p>
             <w:pPr>
               <w:rPr>
-                <w:sz w:val="20"/>
-                <w:szCs w:val="20"/>
+                <w:sz w:val="24"/>
+                <w:szCs w:val="24"/>
                 <w:rtl/>
               </w:rPr>
             </w:pPr>
             <w:r>
               <w:rPr>
                 <w:rFonts w:hint="cs"/>
-                <w:sz w:val="20"/>
-                <w:szCs w:val="20"/>
-                <w:rtl/>
-              </w:rPr>
+                <w:sz w:val="24"/>
+                <w:szCs w:val="24"/>
+                <w:rtl/>
+              </w:rPr>
+              <w:lastRenderedPageBreak/>
               <w:t>7</w:t>
             </w:r>
           </w:p>
@@ -1524,16 +1632,17 @@
           </w:tcPr>
           <w:p>
             <w:pPr>
-              <w:rPr>
-                <w:sz w:val="20"/>
-                <w:szCs w:val="20"/>
-                <w:rtl/>
-              </w:rPr>
-            </w:pPr>
-            <w:r>
-              <w:rPr>
-                <w:sz w:val="20"/>
-                <w:szCs w:val="20"/>
+              <w:jc w:val="center"/>
+              <w:rPr>
+                <w:sz w:val="24"/>
+                <w:szCs w:val="24"/>
+                <w:rtl/>
+              </w:rPr>
+            </w:pPr>
+            <w:r>
+              <w:rPr>
+                <w:sz w:val="24"/>
+                <w:szCs w:val="24"/>
               </w:rPr>
               <w:t>DELETE</w:t>
             </w:r>
@@ -1557,7 +1666,14 @@
                 <w:sz w:val="24"/>
                 <w:szCs w:val="24"/>
               </w:rPr>
-              <w:t>localhost:27015/notes.txt</w:t>
+              <w:t>127.0.0.1:27015</w:t>
+            </w:r>
+            <w:r>
+              <w:rPr>
+                <w:sz w:val="24"/>
+                <w:szCs w:val="24"/>
+              </w:rPr>
+              <w:t>/notes.txt</w:t>
             </w:r>
             <w:proofErr w:type="gramEnd"/>
           </w:p>
@@ -1570,30 +1686,30 @@
             <w:pPr>
               <w:ind w:firstLine="720"/>
               <w:rPr>
-                <w:sz w:val="20"/>
-                <w:szCs w:val="20"/>
-                <w:rtl/>
-              </w:rPr>
-            </w:pPr>
-            <w:r>
-              <w:rPr>
-                <w:sz w:val="20"/>
-                <w:szCs w:val="20"/>
+                <w:sz w:val="24"/>
+                <w:szCs w:val="24"/>
+                <w:rtl/>
+              </w:rPr>
+            </w:pPr>
+            <w:r>
+              <w:rPr>
+                <w:sz w:val="24"/>
+                <w:szCs w:val="24"/>
                 <w:rtl/>
               </w:rPr>
               <w:t>ליצור לפני כן</w:t>
             </w:r>
             <w:r>
               <w:rPr>
-                <w:sz w:val="20"/>
-                <w:szCs w:val="20"/>
+                <w:sz w:val="24"/>
+                <w:szCs w:val="24"/>
               </w:rPr>
               <w:t xml:space="preserve"> www\notes.txt </w:t>
             </w:r>
             <w:r>
               <w:rPr>
-                <w:sz w:val="20"/>
-                <w:szCs w:val="20"/>
+                <w:sz w:val="24"/>
+                <w:szCs w:val="24"/>
                 <w:rtl/>
               </w:rPr>
               <w:t>כדי לראות מחיקה מוצלחת</w:t>
@@ -1607,54 +1723,54 @@
           <w:p>
             <w:pPr>
               <w:rPr>
-                <w:sz w:val="20"/>
-                <w:szCs w:val="20"/>
-                <w:rtl/>
-              </w:rPr>
-            </w:pPr>
-            <w:r>
-              <w:rPr>
-                <w:sz w:val="20"/>
-                <w:szCs w:val="20"/>
+                <w:sz w:val="24"/>
+                <w:szCs w:val="24"/>
+                <w:rtl/>
+              </w:rPr>
+            </w:pPr>
+            <w:r>
+              <w:rPr>
+                <w:sz w:val="24"/>
+                <w:szCs w:val="24"/>
                 <w:rtl/>
               </w:rPr>
               <w:t>מוחק קובץ מ</w:t>
             </w:r>
             <w:r>
               <w:rPr>
-                <w:sz w:val="20"/>
-                <w:szCs w:val="20"/>
+                <w:sz w:val="24"/>
+                <w:szCs w:val="24"/>
               </w:rPr>
               <w:t>-</w:t>
             </w:r>
             <w:proofErr w:type="spellStart"/>
             <w:r>
               <w:rPr>
-                <w:sz w:val="20"/>
-                <w:szCs w:val="20"/>
+                <w:sz w:val="24"/>
+                <w:szCs w:val="24"/>
               </w:rPr>
               <w:t>www+path</w:t>
             </w:r>
             <w:proofErr w:type="spellEnd"/>
             <w:r>
               <w:rPr>
-                <w:sz w:val="20"/>
-                <w:szCs w:val="20"/>
+                <w:sz w:val="24"/>
+                <w:szCs w:val="24"/>
               </w:rPr>
               <w:t xml:space="preserve"> ; 404 </w:t>
             </w:r>
             <w:r>
               <w:rPr>
-                <w:sz w:val="20"/>
-                <w:szCs w:val="20"/>
+                <w:sz w:val="24"/>
+                <w:szCs w:val="24"/>
                 <w:rtl/>
               </w:rPr>
               <w:t>אם לא קיים ; 400 אם מנסים למחוק "/" ; חסימה לנתיבים מסוכנים</w:t>
             </w:r>
             <w:r>
               <w:rPr>
-                <w:sz w:val="20"/>
-                <w:szCs w:val="20"/>
+                <w:sz w:val="24"/>
+                <w:szCs w:val="24"/>
               </w:rPr>
               <w:t xml:space="preserve"> ("..")</w:t>
             </w:r>
@@ -1669,16 +1785,16 @@
           <w:p>
             <w:pPr>
               <w:rPr>
-                <w:sz w:val="20"/>
-                <w:szCs w:val="20"/>
+                <w:sz w:val="24"/>
+                <w:szCs w:val="24"/>
                 <w:rtl/>
               </w:rPr>
             </w:pPr>
             <w:r>
               <w:rPr>
                 <w:rFonts w:hint="cs"/>
-                <w:sz w:val="20"/>
-                <w:szCs w:val="20"/>
+                <w:sz w:val="24"/>
+                <w:szCs w:val="24"/>
                 <w:rtl/>
               </w:rPr>
               <w:t>8</w:t>
@@ -1691,16 +1807,17 @@
           </w:tcPr>
           <w:p>
             <w:pPr>
-              <w:rPr>
-                <w:sz w:val="20"/>
-                <w:szCs w:val="20"/>
-                <w:rtl/>
-              </w:rPr>
-            </w:pPr>
-            <w:r>
-              <w:rPr>
-                <w:sz w:val="20"/>
-                <w:szCs w:val="20"/>
+              <w:jc w:val="center"/>
+              <w:rPr>
+                <w:sz w:val="24"/>
+                <w:szCs w:val="24"/>
+                <w:rtl/>
+              </w:rPr>
+            </w:pPr>
+            <w:r>
+              <w:rPr>
+                <w:sz w:val="24"/>
+                <w:szCs w:val="24"/>
               </w:rPr>
               <w:t>TRACE</w:t>
             </w:r>
@@ -1724,7 +1841,14 @@
                 <w:sz w:val="24"/>
                 <w:szCs w:val="24"/>
               </w:rPr>
-              <w:t>localhost:27015/</w:t>
+              <w:t>127.0.0.1:27015</w:t>
+            </w:r>
+            <w:r>
+              <w:rPr>
+                <w:sz w:val="24"/>
+                <w:szCs w:val="24"/>
+              </w:rPr>
+              <w:t>/</w:t>
             </w:r>
             <w:proofErr w:type="spellStart"/>
             <w:r>
@@ -1759,8 +1883,8 @@
           <w:p>
             <w:pPr>
               <w:rPr>
-                <w:sz w:val="20"/>
-                <w:szCs w:val="20"/>
+                <w:sz w:val="24"/>
+                <w:szCs w:val="24"/>
                 <w:rtl/>
               </w:rPr>
             </w:pPr>
@@ -1773,62 +1897,53 @@
           <w:p>
             <w:pPr>
               <w:rPr>
-                <w:sz w:val="20"/>
-                <w:szCs w:val="20"/>
-                <w:rtl/>
-              </w:rPr>
-            </w:pPr>
-            <w:r>
-              <w:rPr>
-                <w:sz w:val="20"/>
-                <w:szCs w:val="20"/>
+                <w:sz w:val="24"/>
+                <w:szCs w:val="24"/>
+                <w:rtl/>
+              </w:rPr>
+            </w:pPr>
+            <w:r>
+              <w:rPr>
+                <w:sz w:val="24"/>
+                <w:szCs w:val="24"/>
                 <w:rtl/>
               </w:rPr>
               <w:t>מחזיר</w:t>
             </w:r>
             <w:r>
               <w:rPr>
-                <w:sz w:val="20"/>
-                <w:szCs w:val="20"/>
+                <w:sz w:val="24"/>
+                <w:szCs w:val="24"/>
               </w:rPr>
               <w:t xml:space="preserve"> Echo </w:t>
             </w:r>
             <w:r>
               <w:rPr>
-                <w:sz w:val="20"/>
-                <w:szCs w:val="20"/>
+                <w:sz w:val="24"/>
+                <w:szCs w:val="24"/>
                 <w:rtl/>
               </w:rPr>
               <w:t>של כל בקשת ה</w:t>
             </w:r>
             <w:r>
               <w:rPr>
-                <w:sz w:val="20"/>
-                <w:szCs w:val="20"/>
+                <w:sz w:val="24"/>
+                <w:szCs w:val="24"/>
               </w:rPr>
               <w:t xml:space="preserve">-HTTP </w:t>
             </w:r>
             <w:r>
               <w:rPr>
-                <w:sz w:val="20"/>
-                <w:szCs w:val="20"/>
-                <w:rtl/>
-              </w:rPr>
-              <w:t xml:space="preserve">כפי </w:t>
-            </w:r>
-            <w:r>
-              <w:rPr>
-                <w:sz w:val="20"/>
-                <w:szCs w:val="20"/>
-                <w:rtl/>
-              </w:rPr>
-              <w:lastRenderedPageBreak/>
-              <w:t>שהתקבלה</w:t>
-            </w:r>
-            <w:r>
-              <w:rPr>
-                <w:sz w:val="20"/>
-                <w:szCs w:val="20"/>
+                <w:sz w:val="24"/>
+                <w:szCs w:val="24"/>
+                <w:rtl/>
+              </w:rPr>
+              <w:t>כפי שהתקבלה</w:t>
+            </w:r>
+            <w:r>
+              <w:rPr>
+                <w:sz w:val="24"/>
+                <w:szCs w:val="24"/>
               </w:rPr>
               <w:t xml:space="preserve"> ; Content-Type: message/http</w:t>
             </w:r>
@@ -1843,19 +1958,18 @@
           <w:p>
             <w:pPr>
               <w:rPr>
-                <w:sz w:val="20"/>
-                <w:szCs w:val="20"/>
+                <w:sz w:val="24"/>
+                <w:szCs w:val="24"/>
                 <w:rtl/>
               </w:rPr>
             </w:pPr>
             <w:r>
               <w:rPr>
                 <w:rFonts w:hint="cs"/>
-                <w:sz w:val="20"/>
-                <w:szCs w:val="20"/>
-                <w:rtl/>
-              </w:rPr>
-              <w:lastRenderedPageBreak/>
+                <w:sz w:val="24"/>
+                <w:szCs w:val="24"/>
+                <w:rtl/>
+              </w:rPr>
               <w:t>9</w:t>
             </w:r>
           </w:p>
@@ -1868,15 +1982,15 @@
             <w:pPr>
               <w:jc w:val="center"/>
               <w:rPr>
-                <w:sz w:val="20"/>
-                <w:szCs w:val="20"/>
-                <w:rtl/>
-              </w:rPr>
-            </w:pPr>
-            <w:r>
-              <w:rPr>
-                <w:sz w:val="20"/>
-                <w:szCs w:val="20"/>
+                <w:sz w:val="24"/>
+                <w:szCs w:val="24"/>
+                <w:rtl/>
+              </w:rPr>
+            </w:pPr>
+            <w:r>
+              <w:rPr>
+                <w:sz w:val="24"/>
+                <w:szCs w:val="24"/>
               </w:rPr>
               <w:t>GET</w:t>
             </w:r>
@@ -1900,7 +2014,14 @@
                 <w:sz w:val="24"/>
                 <w:szCs w:val="24"/>
               </w:rPr>
-              <w:t>localhost:27015/missing.html</w:t>
+              <w:t>127.0.0.1:27015</w:t>
+            </w:r>
+            <w:r>
+              <w:rPr>
+                <w:sz w:val="24"/>
+                <w:szCs w:val="24"/>
+              </w:rPr>
+              <w:t>/missing.html</w:t>
             </w:r>
             <w:proofErr w:type="gramEnd"/>
           </w:p>
@@ -1913,15 +2034,15 @@
             <w:pPr>
               <w:jc w:val="center"/>
               <w:rPr>
-                <w:sz w:val="20"/>
-                <w:szCs w:val="20"/>
-                <w:rtl/>
-              </w:rPr>
-            </w:pPr>
-            <w:r>
-              <w:rPr>
-                <w:sz w:val="20"/>
-                <w:szCs w:val="20"/>
+                <w:sz w:val="24"/>
+                <w:szCs w:val="24"/>
+                <w:rtl/>
+              </w:rPr>
+            </w:pPr>
+            <w:r>
+              <w:rPr>
+                <w:sz w:val="24"/>
+                <w:szCs w:val="24"/>
                 <w:rtl/>
               </w:rPr>
               <w:t>לא ליצור את הקובץ</w:t>
@@ -1935,38 +2056,38 @@
           <w:p>
             <w:pPr>
               <w:rPr>
-                <w:sz w:val="20"/>
-                <w:szCs w:val="20"/>
-                <w:rtl/>
-              </w:rPr>
-            </w:pPr>
-            <w:r>
-              <w:rPr>
-                <w:sz w:val="20"/>
-                <w:szCs w:val="20"/>
+                <w:sz w:val="24"/>
+                <w:szCs w:val="24"/>
+                <w:rtl/>
+              </w:rPr>
+            </w:pPr>
+            <w:r>
+              <w:rPr>
+                <w:sz w:val="24"/>
+                <w:szCs w:val="24"/>
                 <w:rtl/>
               </w:rPr>
               <w:t>מדגים 404</w:t>
             </w:r>
             <w:r>
               <w:rPr>
-                <w:sz w:val="20"/>
-                <w:szCs w:val="20"/>
+                <w:sz w:val="24"/>
+                <w:szCs w:val="24"/>
               </w:rPr>
               <w:t xml:space="preserve"> Not Found ; </w:t>
             </w:r>
             <w:r>
               <w:rPr>
-                <w:sz w:val="20"/>
-                <w:szCs w:val="20"/>
+                <w:sz w:val="24"/>
+                <w:szCs w:val="24"/>
                 <w:rtl/>
               </w:rPr>
               <w:t>עבור נתיב לא בטוח (כולל "..") מוחזר 400</w:t>
             </w:r>
             <w:r>
               <w:rPr>
-                <w:sz w:val="20"/>
-                <w:szCs w:val="20"/>
+                <w:sz w:val="24"/>
+                <w:szCs w:val="24"/>
               </w:rPr>
               <w:t xml:space="preserve"> Bad Request</w:t>
             </w:r>
@@ -2389,7 +2510,7 @@
     <w:lsdException w:name="Unresolved Mention" w:semiHidden="1" w:unhideWhenUsed="1"/>
     <w:lsdException w:name="Smart Link" w:semiHidden="1" w:unhideWhenUsed="1"/>
   </w:latentStyles>
-  <w:style w:type="paragraph" w:default="1" w:styleId="Normal">
+  <w:style w:type="paragraph" w:default="1" w:styleId="a">
     <w:name w:val="Normal"/>
     <w:qFormat/>
     <w:rsid w:val="003949E6"/>
@@ -2397,12 +2518,13 @@
       <w:bidi/>
     </w:pPr>
   </w:style>
-  <w:style w:type="character" w:default="1" w:styleId="DefaultParagraphFont">
+  <w:style w:type="character" w:default="1" w:styleId="a0">
     <w:name w:val="Default Paragraph Font"/>
     <w:uiPriority w:val="1"/>
+    <w:semiHidden/>
     <w:unhideWhenUsed/>
   </w:style>
-  <w:style w:type="table" w:default="1" w:styleId="TableNormal">
+  <w:style w:type="table" w:default="1" w:styleId="a1">
     <w:name w:val="Normal Table"/>
     <w:uiPriority w:val="99"/>
     <w:semiHidden/>
@@ -2417,15 +2539,15 @@
       </w:tblCellMar>
     </w:tblPr>
   </w:style>
-  <w:style w:type="numbering" w:default="1" w:styleId="NoList">
+  <w:style w:type="numbering" w:default="1" w:styleId="a2">
     <w:name w:val="No List"/>
     <w:uiPriority w:val="99"/>
     <w:semiHidden/>
     <w:unhideWhenUsed/>
   </w:style>
-  <w:style w:type="table" w:styleId="TableGrid">
+  <w:style w:type="table" w:styleId="a3">
     <w:name w:val="Table Grid"/>
-    <w:basedOn w:val="TableNormal"/>
+    <w:basedOn w:val="a1"/>
     <w:uiPriority w:val="39"/>
     <w:rsid w:val="004940ED"/>
     <w:pPr>

</xml_diff>